<commit_message>
Raporun isim kısmındaki kayma düzeltildi. Zip güncellendi
</commit_message>
<xml_diff>
--- a/Dökümanlar/190201137-190201133-Rapor.docx
+++ b/Dökümanlar/190201137-190201133-Rapor.docx
@@ -322,6 +322,28 @@
     <w:p>
       <w:pPr>
         <w:pStyle w:val="Normal"/>
+        <w:jc w:val="both"/>
+        <w:rPr>
+          <w:rFonts w:eastAsia="Times New Roman"/>
+          <w:color w:val="000000" w:themeColor="text1"/>
+          <w:sz w:val="28"/>
+          <w:szCs w:val="28"/>
+          <w:lang w:val="tr-TR"/>
+        </w:rPr>
+      </w:pPr>
+      <w:r>
+        <w:rPr>
+          <w:rFonts w:eastAsia="Times New Roman"/>
+          <w:color w:val="000000" w:themeColor="text1"/>
+          <w:sz w:val="28"/>
+          <w:szCs w:val="28"/>
+          <w:lang w:val="tr-TR"/>
+        </w:rPr>
+      </w:r>
+    </w:p>
+    <w:p>
+      <w:pPr>
+        <w:pStyle w:val="Normal"/>
         <w:rPr>
           <w:lang w:val="tr-TR"/>
         </w:rPr>
@@ -402,12 +424,24 @@
     <w:p>
       <w:pPr>
         <w:pStyle w:val="Normal"/>
-        <w:jc w:val="both"/>
+        <w:rPr>
+          <w:lang w:val="tr-TR"/>
+        </w:rPr>
+      </w:pPr>
+      <w:r>
         <w:rPr>
           <w:rFonts w:eastAsia="Times New Roman"/>
           <w:color w:val="000000" w:themeColor="text1"/>
           <w:sz w:val="28"/>
           <w:szCs w:val="28"/>
+          <w:lang w:val="tr-TR"/>
+        </w:rPr>
+      </w:r>
+    </w:p>
+    <w:p>
+      <w:pPr>
+        <w:pStyle w:val="Normal"/>
+        <w:rPr>
           <w:lang w:val="tr-TR"/>
         </w:rPr>
       </w:pPr>
@@ -552,28 +586,6 @@
     <w:p>
       <w:pPr>
         <w:pStyle w:val="Normal"/>
-        <w:jc w:val="both"/>
-        <w:rPr>
-          <w:rFonts w:eastAsia="Times New Roman"/>
-          <w:color w:val="000000" w:themeColor="text1"/>
-          <w:sz w:val="28"/>
-          <w:szCs w:val="28"/>
-          <w:lang w:val="tr-TR"/>
-        </w:rPr>
-      </w:pPr>
-      <w:r>
-        <w:rPr>
-          <w:rFonts w:eastAsia="Times New Roman"/>
-          <w:color w:val="000000" w:themeColor="text1"/>
-          <w:sz w:val="28"/>
-          <w:szCs w:val="28"/>
-          <w:lang w:val="tr-TR"/>
-        </w:rPr>
-      </w:r>
-    </w:p>
-    <w:p>
-      <w:pPr>
-        <w:pStyle w:val="Normal"/>
         <w:rPr>
           <w:rFonts w:eastAsia="Times New Roman"/>
           <w:color w:val="000000" w:themeColor="text1"/>
@@ -1093,18 +1105,6 @@
           <w:lang w:val="tr-TR"/>
         </w:rPr>
         <w:t xml:space="preserve"> </w:t>
-      </w:r>
-    </w:p>
-    <w:p>
-      <w:pPr>
-        <w:pStyle w:val="Normal"/>
-        <w:rPr/>
-      </w:pPr>
-      <w:r>
-        <w:br w:type="column"/>
-      </w:r>
-      <w:r>
-        <w:rPr/>
       </w:r>
     </w:p>
     <w:p>
@@ -2880,15 +2880,15 @@
             <wp:effectExtent l="0" t="0" r="0" b="0"/>
             <wp:wrapTight wrapText="bothSides">
               <wp:wrapPolygon edited="0">
-                <wp:start x="5579" y="3708"/>
-                <wp:lineTo x="4640" y="7458"/>
-                <wp:lineTo x="4640" y="14021"/>
-                <wp:lineTo x="5579" y="16833"/>
-                <wp:lineTo x="14954" y="16833"/>
-                <wp:lineTo x="15894" y="14958"/>
-                <wp:lineTo x="15894" y="7458"/>
-                <wp:lineTo x="14954" y="3708"/>
-                <wp:lineTo x="5579" y="3708"/>
+                <wp:start x="5571" y="3700"/>
+                <wp:lineTo x="4632" y="7450"/>
+                <wp:lineTo x="4632" y="14013"/>
+                <wp:lineTo x="5571" y="16825"/>
+                <wp:lineTo x="14946" y="16825"/>
+                <wp:lineTo x="15885" y="14950"/>
+                <wp:lineTo x="15885" y="7450"/>
+                <wp:lineTo x="14946" y="3700"/>
+                <wp:lineTo x="5571" y="3700"/>
               </wp:wrapPolygon>
             </wp:wrapTight>
             <wp:docPr id="10" name="Resim 8" descr="D:\Develop-Project\Altın toplama\Resource\coin5.png"/>
@@ -2937,15 +2937,15 @@
             <wp:effectExtent l="0" t="0" r="0" b="0"/>
             <wp:wrapTight wrapText="bothSides">
               <wp:wrapPolygon edited="0">
-                <wp:start x="2719" y="3644"/>
-                <wp:lineTo x="-52" y="8258"/>
-                <wp:lineTo x="-52" y="11952"/>
-                <wp:lineTo x="3642" y="17488"/>
-                <wp:lineTo x="16570" y="17488"/>
-                <wp:lineTo x="19340" y="12873"/>
-                <wp:lineTo x="19340" y="9180"/>
-                <wp:lineTo x="17493" y="3644"/>
-                <wp:lineTo x="2719" y="3644"/>
+                <wp:start x="2709" y="3636"/>
+                <wp:lineTo x="-60" y="8250"/>
+                <wp:lineTo x="-60" y="11944"/>
+                <wp:lineTo x="3634" y="17480"/>
+                <wp:lineTo x="16562" y="17480"/>
+                <wp:lineTo x="19332" y="12865"/>
+                <wp:lineTo x="19332" y="9172"/>
+                <wp:lineTo x="17485" y="3636"/>
+                <wp:lineTo x="2709" y="3636"/>
               </wp:wrapPolygon>
             </wp:wrapTight>
             <wp:docPr id="11" name="Resim 9" descr="D:\Develop-Project\Altın toplama\Resource\coin10.png"/>
@@ -3029,11 +3029,11 @@
             <wp:effectExtent l="0" t="0" r="0" b="0"/>
             <wp:wrapTight wrapText="bothSides">
               <wp:wrapPolygon edited="0">
-                <wp:start x="-63" y="0"/>
-                <wp:lineTo x="-63" y="20718"/>
-                <wp:lineTo x="20803" y="20718"/>
-                <wp:lineTo x="20803" y="0"/>
-                <wp:lineTo x="-63" y="0"/>
+                <wp:start x="-73" y="0"/>
+                <wp:lineTo x="-73" y="20709"/>
+                <wp:lineTo x="20793" y="20709"/>
+                <wp:lineTo x="20793" y="0"/>
+                <wp:lineTo x="-73" y="0"/>
               </wp:wrapPolygon>
             </wp:wrapTight>
             <wp:docPr id="12" name="Resim 10" descr="C:\Users\Cemre\Desktop\e.png"/>
@@ -5981,31 +5981,25 @@
         </w:rPr>
       </w:pPr>
       <w:r>
-        <w:rPr/>
-      </w:r>
-    </w:p>
-    <w:p>
-      <w:pPr>
-        <w:pStyle w:val="MetinGvdesi"/>
-        <w:rPr>
-          <w:lang w:val="tr-TR"/>
-        </w:rPr>
-      </w:pPr>
-      <w:r>
-        <w:rPr>
-          <w:b/>
-          <w:bCs/>
-          <w:lang w:val="tr-TR"/>
-        </w:rPr>
-        <w:t xml:space="preserve">String </w:t>
-      </w:r>
-      <w:r>
-        <w:rPr>
-          <w:b/>
-          <w:bCs/>
-          <w:lang w:val="tr-TR"/>
-        </w:rPr>
-        <w:t>Get</w:t>
+        <w:rPr>
+          <w:lang w:val="tr-TR"/>
+        </w:rPr>
+      </w:r>
+    </w:p>
+    <w:p>
+      <w:pPr>
+        <w:pStyle w:val="MetinGvdesi"/>
+        <w:rPr>
+          <w:lang w:val="tr-TR"/>
+        </w:rPr>
+      </w:pPr>
+      <w:r>
+        <w:rPr>
+          <w:b/>
+          <w:bCs/>
+          <w:lang w:val="tr-TR"/>
+        </w:rPr>
+        <w:t>String Get</w:t>
       </w:r>
       <w:r>
         <w:rPr>
@@ -6033,13 +6027,7 @@
         <w:rPr>
           <w:lang w:val="tr-TR"/>
         </w:rPr>
-        <w:t xml:space="preserve">: Oyuncunun </w:t>
-      </w:r>
-      <w:r>
-        <w:rPr>
-          <w:lang w:val="tr-TR"/>
-        </w:rPr>
-        <w:t>adını geriye döndürür.</w:t>
+        <w:t>: Oyuncunun adını geriye döndürür.</w:t>
       </w:r>
     </w:p>
     <w:p>

</xml_diff>